<commit_message>
uenctcnyyyymmdd.docx 2.5beta updated to version 2.5.
</commit_message>
<xml_diff>
--- a/uenctcnyyyymmdd.docx
+++ b/uenctcnyyyymmdd.docx
@@ -38,18 +38,18 @@
           <w:sz w:val="24"/>
           <w:sz-cs w:val="24"/>
         </w:rPr>
-        <w:t xml:space="preserve">_Unité d'enseignement_ _N_ _part__option_ _N_ (_UE__PT__N_-_CT__N_)</w:t>
-      </w:r>
-    </w:p>
-    <w:p>
-      <w:pPr/>
-      <w:r>
-        <w:rPr>
-          <w:rFonts w:ascii="Times" w:hAnsi="Times" w:cs="Times"/>
-          <w:sz w:val="24"/>
-          <w:sz-cs w:val="24"/>
-        </w:rPr>
-        <w:t xml:space="preserve">_First name_ _Last name_ (_email_@_address_._ext_)</w:t>
+        <w:t xml:space="preserve">_Unité d'enseignement_ _N_, _part__option_ _N_ (_UE__N_-_CT__N_)</w:t>
+      </w:r>
+    </w:p>
+    <w:p>
+      <w:pPr/>
+      <w:r>
+        <w:rPr>
+          <w:rFonts w:ascii="Times" w:hAnsi="Times" w:cs="Times"/>
+          <w:sz w:val="24"/>
+          <w:sz-cs w:val="24"/>
+        </w:rPr>
+        <w:t xml:space="preserve">_Forename_ _Surname_ (_local-part_@_domain_)</w:t>
       </w:r>
     </w:p>
     <w:p>

</xml_diff>

<commit_message>
Kabe's Quick note-taking template `uenctcnyyyymmdd.docx` updated.
</commit_message>
<xml_diff>
--- a/uenctcnyyyymmdd.docx
+++ b/uenctcnyyyymmdd.docx
@@ -6,29 +6,29 @@
       <w:pPr/>
       <w:r>
         <w:rPr>
-          <w:rFonts w:ascii="Times" w:hAnsi="Times" w:cs="Times"/>
-          <w:sz w:val="24"/>
-          <w:sz-cs w:val="24"/>
-        </w:rPr>
-        <w:t xml:space="preserve">_YYYY_._MM_._DD_</w:t>
-      </w:r>
-    </w:p>
-    <w:p>
-      <w:pPr/>
-      <w:r>
-        <w:rPr>
-          <w:rFonts w:ascii="Times" w:hAnsi="Times" w:cs="Times"/>
-          <w:sz w:val="24"/>
-          <w:sz-cs w:val="24"/>
-        </w:rPr>
-        <w:t xml:space="preserve">_Unité d'enseignement_ _N_, _partie__option__ECUE__groupe_ _N_ (_UE__N_-_CT__N_)</w:t>
-      </w:r>
-    </w:p>
-    <w:p>
-      <w:pPr/>
-      <w:r>
-        <w:rPr>
-          <w:rFonts w:ascii="Times" w:hAnsi="Times" w:cs="Times"/>
+          <w:rFonts w:ascii="Times New Roman" w:hAnsi="Times New Roman" w:cs="Times New Roman"/>
+          <w:sz w:val="24"/>
+          <w:sz-cs w:val="24"/>
+        </w:rPr>
+        <w:t xml:space="preserve">_YYYY_._MM_._DD_, _HH_:_MM_:_SS_</w:t>
+      </w:r>
+    </w:p>
+    <w:p>
+      <w:pPr/>
+      <w:r>
+        <w:rPr>
+          <w:rFonts w:ascii="Times New Roman" w:hAnsi="Times New Roman" w:cs="Times New Roman"/>
+          <w:sz w:val="24"/>
+          <w:sz-cs w:val="24"/>
+        </w:rPr>
+        <w:t xml:space="preserve">_Unité d'enseignement_ _n_, _partie__option__ECUE__groupe_ _n_ (_UE_-_CT__n_)</w:t>
+      </w:r>
+    </w:p>
+    <w:p>
+      <w:pPr/>
+      <w:r>
+        <w:rPr>
+          <w:rFonts w:ascii="Times New Roman" w:hAnsi="Times New Roman" w:cs="Times New Roman"/>
           <w:sz w:val="24"/>
           <w:sz-cs w:val="24"/>
         </w:rPr>
@@ -39,7 +39,7 @@
       <w:pPr/>
       <w:r>
         <w:rPr>
-          <w:rFonts w:ascii="Times" w:hAnsi="Times" w:cs="Times"/>
+          <w:rFonts w:ascii="Times New Roman" w:hAnsi="Times New Roman" w:cs="Times New Roman"/>
           <w:sz w:val="24"/>
           <w:sz-cs w:val="24"/>
         </w:rPr>
@@ -50,7 +50,7 @@
       <w:pPr/>
       <w:r>
         <w:rPr>
-          <w:rFonts w:ascii="Times" w:hAnsi="Times" w:cs="Times"/>
+          <w:rFonts w:ascii="Times New Roman" w:hAnsi="Times New Roman" w:cs="Times New Roman"/>
           <w:sz w:val="24"/>
           <w:sz-cs w:val="24"/>
         </w:rPr>
@@ -61,7 +61,7 @@
       <w:pPr/>
       <w:r>
         <w:rPr>
-          <w:rFonts w:ascii="Times" w:hAnsi="Times" w:cs="Times"/>
+          <w:rFonts w:ascii="Times New Roman" w:hAnsi="Times New Roman" w:cs="Times New Roman"/>
           <w:sz w:val="24"/>
           <w:sz-cs w:val="24"/>
         </w:rPr>
@@ -72,7 +72,7 @@
       <w:pPr/>
       <w:r>
         <w:rPr>
-          <w:rFonts w:ascii="Times" w:hAnsi="Times" w:cs="Times"/>
+          <w:rFonts w:ascii="Times New Roman" w:hAnsi="Times New Roman" w:cs="Times New Roman"/>
           <w:sz w:val="24"/>
           <w:sz-cs w:val="24"/>
         </w:rPr>
@@ -83,42 +83,7 @@
       <w:pPr/>
       <w:r>
         <w:rPr>
-          <w:rFonts w:ascii="Times" w:hAnsi="Times" w:cs="Times"/>
-          <w:sz w:val="24"/>
-          <w:sz-cs w:val="24"/>
-        </w:rPr>
-        <w:t xml:space="preserve"/>
-        <w:tab/>
-        <w:t xml:space="preserve">__</w:t>
-      </w:r>
-    </w:p>
-    <w:p>
-      <w:pPr/>
-      <w:r>
-        <w:rPr>
-          <w:rFonts w:ascii="Times" w:hAnsi="Times" w:cs="Times"/>
-          <w:sz w:val="24"/>
-          <w:sz-cs w:val="24"/>
-        </w:rPr>
-        <w:t xml:space="preserve"/>
-      </w:r>
-    </w:p>
-    <w:p>
-      <w:pPr/>
-      <w:r>
-        <w:rPr>
-          <w:rFonts w:ascii="Times" w:hAnsi="Times" w:cs="Times"/>
-          <w:sz w:val="24"/>
-          <w:sz-cs w:val="24"/>
-        </w:rPr>
-        <w:t xml:space="preserve">__</w:t>
-      </w:r>
-    </w:p>
-    <w:p>
-      <w:pPr/>
-      <w:r>
-        <w:rPr>
-          <w:rFonts w:ascii="Times" w:hAnsi="Times" w:cs="Times"/>
+          <w:rFonts w:ascii="Times New Roman" w:hAnsi="Times New Roman" w:cs="Times New Roman"/>
           <w:sz w:val="24"/>
           <w:sz-cs w:val="24"/>
         </w:rPr>

</xml_diff>